<commit_message>
Criterion A and B Updated
Updated Record of Tasks, finished Criterion A, and started updating Criterion B
</commit_message>
<xml_diff>
--- a/Comp Sci IA/Criterion A Introduction.docx
+++ b/Comp Sci IA/Criterion A Introduction.docx
@@ -14,6 +14,8 @@
           <w:szCs w:val="24"/>
         </w:rPr>
       </w:pPr>
+      <w:bookmarkStart w:id="0" w:name="_GoBack"/>
+      <w:bookmarkEnd w:id="0"/>
     </w:p>
     <w:p>
       <w:pPr>
@@ -110,16 +112,321 @@
         <w:autoSpaceDE w:val="0"/>
         <w:spacing w:after="0"/>
         <w:ind w:firstLine="709"/>
-      </w:pPr>
-      <w:r>
-        <w:rPr>
-          <w:rFonts w:ascii="Times New Roman" w:hAnsi="Times New Roman"/>
-          <w:bCs/>
-          <w:sz w:val="24"/>
-          <w:szCs w:val="24"/>
-        </w:rPr>
-        <w:t>The yearly NCAA basketball tournament, known to most as March Madness, is always one of the most competitive and entertaining competitions that my parents and I partake in.</w:t>
-      </w:r>
+        <w:rPr>
+          <w:rFonts w:ascii="Times New Roman" w:hAnsi="Times New Roman"/>
+          <w:bCs/>
+          <w:sz w:val="24"/>
+          <w:szCs w:val="24"/>
+        </w:rPr>
+      </w:pPr>
+      <w:r>
+        <w:rPr>
+          <w:rFonts w:ascii="Times New Roman" w:hAnsi="Times New Roman"/>
+          <w:bCs/>
+          <w:sz w:val="24"/>
+          <w:szCs w:val="24"/>
+        </w:rPr>
+        <w:t>The yearly NCAA March Madness tournament pits the best college basketball teams across the nation in a 64-team single elimination competition. My family and I are huge basketball fans when it comes to this event, and every March we partake in a little competition of our own to celebrate the occasion. My father, mother, and I all are part of an online league on cbssports.com, where 30 of our close friends and family create brackets predicting the March Madness tournament results. It is a fun and friendly tradition in our household</w:t>
+      </w:r>
+      <w:r>
+        <w:rPr>
+          <w:rFonts w:ascii="Times New Roman" w:hAnsi="Times New Roman"/>
+          <w:bCs/>
+          <w:sz w:val="24"/>
+          <w:szCs w:val="24"/>
+        </w:rPr>
+        <w:t>, and one filled with much excitement and smack talk.</w:t>
+      </w:r>
+    </w:p>
+    <w:p>
+      <w:pPr>
+        <w:pStyle w:val="Standard"/>
+        <w:widowControl w:val="0"/>
+        <w:autoSpaceDE w:val="0"/>
+        <w:spacing w:after="0"/>
+        <w:ind w:firstLine="709"/>
+        <w:rPr>
+          <w:rFonts w:ascii="Times New Roman" w:hAnsi="Times New Roman"/>
+          <w:bCs/>
+          <w:sz w:val="24"/>
+          <w:szCs w:val="24"/>
+        </w:rPr>
+      </w:pPr>
+      <w:r>
+        <w:rPr>
+          <w:rFonts w:ascii="Times New Roman" w:hAnsi="Times New Roman"/>
+          <w:bCs/>
+          <w:sz w:val="24"/>
+          <w:szCs w:val="24"/>
+        </w:rPr>
+        <w:t xml:space="preserve">While I was initially debating IA topic ideas, I had thought of designing a workout routine for my father, Jesse Lynch, as he was just getting back into running coming off of a heavy calf strain. </w:t>
+      </w:r>
+      <w:r>
+        <w:rPr>
+          <w:rFonts w:ascii="Times New Roman" w:hAnsi="Times New Roman"/>
+          <w:bCs/>
+          <w:sz w:val="24"/>
+          <w:szCs w:val="24"/>
+        </w:rPr>
+        <w:t>My father indeed liked the idea; h</w:t>
+      </w:r>
+      <w:r>
+        <w:rPr>
+          <w:rFonts w:ascii="Times New Roman" w:hAnsi="Times New Roman"/>
+          <w:bCs/>
+          <w:sz w:val="24"/>
+          <w:szCs w:val="24"/>
+        </w:rPr>
+        <w:t xml:space="preserve">owever, during </w:t>
+      </w:r>
+      <w:r>
+        <w:rPr>
+          <w:rFonts w:ascii="Times New Roman" w:hAnsi="Times New Roman"/>
+          <w:bCs/>
+          <w:sz w:val="24"/>
+          <w:szCs w:val="24"/>
+        </w:rPr>
+        <w:t>my</w:t>
+      </w:r>
+      <w:r>
+        <w:rPr>
+          <w:rFonts w:ascii="Times New Roman" w:hAnsi="Times New Roman"/>
+          <w:bCs/>
+          <w:sz w:val="24"/>
+          <w:szCs w:val="24"/>
+        </w:rPr>
+        <w:t xml:space="preserve"> first meeting with </w:t>
+      </w:r>
+      <w:r>
+        <w:rPr>
+          <w:rFonts w:ascii="Times New Roman" w:hAnsi="Times New Roman"/>
+          <w:bCs/>
+          <w:sz w:val="24"/>
+          <w:szCs w:val="24"/>
+        </w:rPr>
+        <w:t xml:space="preserve">him </w:t>
+      </w:r>
+      <w:r>
+        <w:rPr>
+          <w:rFonts w:ascii="Times New Roman" w:hAnsi="Times New Roman"/>
+          <w:bCs/>
+          <w:sz w:val="24"/>
+          <w:szCs w:val="24"/>
+        </w:rPr>
+        <w:t xml:space="preserve">about potential coding needs, he </w:t>
+      </w:r>
+      <w:r>
+        <w:rPr>
+          <w:rFonts w:ascii="Times New Roman" w:hAnsi="Times New Roman"/>
+          <w:bCs/>
+          <w:sz w:val="24"/>
+          <w:szCs w:val="24"/>
+        </w:rPr>
+        <w:t xml:space="preserve">also </w:t>
+      </w:r>
+      <w:r>
+        <w:rPr>
+          <w:rFonts w:ascii="Times New Roman" w:hAnsi="Times New Roman"/>
+          <w:bCs/>
+          <w:sz w:val="24"/>
+          <w:szCs w:val="24"/>
+        </w:rPr>
+        <w:t xml:space="preserve">brought up the topic of the upcoming 2019 March Madness tournament. As mentioned previously, this family/friend competition is a fairly big deal in our social circle, and every year my father </w:t>
+      </w:r>
+      <w:r>
+        <w:rPr>
+          <w:rFonts w:ascii="Times New Roman" w:hAnsi="Times New Roman"/>
+          <w:bCs/>
+          <w:sz w:val="24"/>
+          <w:szCs w:val="24"/>
+        </w:rPr>
+        <w:t>sends out</w:t>
+      </w:r>
+      <w:r>
+        <w:rPr>
+          <w:rFonts w:ascii="Times New Roman" w:hAnsi="Times New Roman"/>
+          <w:bCs/>
+          <w:sz w:val="24"/>
+          <w:szCs w:val="24"/>
+        </w:rPr>
+        <w:t xml:space="preserve"> </w:t>
+      </w:r>
+      <w:r>
+        <w:rPr>
+          <w:rFonts w:ascii="Times New Roman" w:hAnsi="Times New Roman"/>
+          <w:bCs/>
+          <w:sz w:val="24"/>
+          <w:szCs w:val="24"/>
+        </w:rPr>
+        <w:t xml:space="preserve">daily </w:t>
+      </w:r>
+      <w:r>
+        <w:rPr>
+          <w:rFonts w:ascii="Times New Roman" w:hAnsi="Times New Roman"/>
+          <w:bCs/>
+          <w:sz w:val="24"/>
+          <w:szCs w:val="24"/>
+        </w:rPr>
+        <w:t xml:space="preserve">entertaining </w:t>
+      </w:r>
+      <w:r>
+        <w:rPr>
+          <w:rFonts w:ascii="Times New Roman" w:hAnsi="Times New Roman"/>
+          <w:bCs/>
+          <w:sz w:val="24"/>
+          <w:szCs w:val="24"/>
+        </w:rPr>
+        <w:t>emails</w:t>
+      </w:r>
+      <w:r>
+        <w:rPr>
+          <w:rFonts w:ascii="Times New Roman" w:hAnsi="Times New Roman"/>
+          <w:bCs/>
+          <w:sz w:val="24"/>
+          <w:szCs w:val="24"/>
+        </w:rPr>
+        <w:t xml:space="preserve"> updating the March Madness </w:t>
+      </w:r>
+      <w:r>
+        <w:rPr>
+          <w:rFonts w:ascii="Times New Roman" w:hAnsi="Times New Roman"/>
+          <w:bCs/>
+          <w:sz w:val="24"/>
+          <w:szCs w:val="24"/>
+        </w:rPr>
+        <w:t xml:space="preserve">basketball status. He mentioned to me that creating these emails is quite a lot of work, as he must search up the details of every single game for each update. He also </w:t>
+      </w:r>
+      <w:r>
+        <w:rPr>
+          <w:rFonts w:ascii="Times New Roman" w:hAnsi="Times New Roman"/>
+          <w:bCs/>
+          <w:sz w:val="24"/>
+          <w:szCs w:val="24"/>
+        </w:rPr>
+        <w:t xml:space="preserve">admitted that, while he </w:t>
+      </w:r>
+      <w:r>
+        <w:rPr>
+          <w:rFonts w:ascii="Times New Roman" w:hAnsi="Times New Roman"/>
+          <w:bCs/>
+          <w:sz w:val="24"/>
+          <w:szCs w:val="24"/>
+        </w:rPr>
+        <w:t xml:space="preserve">loves to include random fun facts in the </w:t>
+      </w:r>
+      <w:r>
+        <w:rPr>
+          <w:rFonts w:ascii="Times New Roman" w:hAnsi="Times New Roman"/>
+          <w:bCs/>
+          <w:sz w:val="24"/>
+          <w:szCs w:val="24"/>
+        </w:rPr>
+        <w:t>emails</w:t>
+      </w:r>
+      <w:r>
+        <w:rPr>
+          <w:rFonts w:ascii="Times New Roman" w:hAnsi="Times New Roman"/>
+          <w:bCs/>
+          <w:sz w:val="24"/>
+          <w:szCs w:val="24"/>
+        </w:rPr>
+        <w:t xml:space="preserve">, it becomes tiresome trying to </w:t>
+      </w:r>
+      <w:r>
+        <w:rPr>
+          <w:rFonts w:ascii="Times New Roman" w:hAnsi="Times New Roman"/>
+          <w:bCs/>
+          <w:sz w:val="24"/>
+          <w:szCs w:val="24"/>
+        </w:rPr>
+        <w:t xml:space="preserve">remember all of the information for each individual team. </w:t>
+      </w:r>
+      <w:r>
+        <w:rPr>
+          <w:rFonts w:ascii="Times New Roman" w:hAnsi="Times New Roman"/>
+          <w:bCs/>
+          <w:sz w:val="24"/>
+          <w:szCs w:val="24"/>
+        </w:rPr>
+        <w:t>The first meeting concluded with my father stating</w:t>
+      </w:r>
+      <w:r>
+        <w:rPr>
+          <w:rFonts w:ascii="Times New Roman" w:hAnsi="Times New Roman"/>
+          <w:bCs/>
+          <w:sz w:val="24"/>
+          <w:szCs w:val="24"/>
+        </w:rPr>
+        <w:t xml:space="preserve"> that if I could design something </w:t>
+      </w:r>
+      <w:r>
+        <w:rPr>
+          <w:rFonts w:ascii="Times New Roman" w:hAnsi="Times New Roman"/>
+          <w:bCs/>
+          <w:sz w:val="24"/>
+          <w:szCs w:val="24"/>
+        </w:rPr>
+        <w:t xml:space="preserve">to help organize information for his </w:t>
+      </w:r>
+      <w:proofErr w:type="gramStart"/>
+      <w:r>
+        <w:rPr>
+          <w:rFonts w:ascii="Times New Roman" w:hAnsi="Times New Roman"/>
+          <w:bCs/>
+          <w:sz w:val="24"/>
+          <w:szCs w:val="24"/>
+        </w:rPr>
+        <w:t>emails, that</w:t>
+      </w:r>
+      <w:proofErr w:type="gramEnd"/>
+      <w:r>
+        <w:rPr>
+          <w:rFonts w:ascii="Times New Roman" w:hAnsi="Times New Roman"/>
+          <w:bCs/>
+          <w:sz w:val="24"/>
+          <w:szCs w:val="24"/>
+        </w:rPr>
+        <w:t xml:space="preserve"> would be preferred.</w:t>
+      </w:r>
+    </w:p>
+    <w:p>
+      <w:pPr>
+        <w:pStyle w:val="Standard"/>
+        <w:widowControl w:val="0"/>
+        <w:autoSpaceDE w:val="0"/>
+        <w:spacing w:after="0"/>
+        <w:ind w:firstLine="709"/>
+        <w:rPr>
+          <w:rFonts w:ascii="Times New Roman" w:hAnsi="Times New Roman"/>
+          <w:bCs/>
+          <w:sz w:val="24"/>
+          <w:szCs w:val="24"/>
+        </w:rPr>
+      </w:pPr>
+      <w:r>
+        <w:rPr>
+          <w:rFonts w:ascii="Times New Roman" w:hAnsi="Times New Roman"/>
+          <w:bCs/>
+          <w:sz w:val="24"/>
+          <w:szCs w:val="24"/>
+        </w:rPr>
+        <w:t>Two days later, I spoke again with my father and agreed to help him with his proposed concept of organizing the information for his March Madness emails. He thus will be my client for this Internal Assessment, while my advisor for the actual coding of this project will be my computer science teacher, Mr. Donnelly.  334</w:t>
+      </w:r>
+    </w:p>
+    <w:p>
+      <w:pPr>
+        <w:pStyle w:val="Standard"/>
+        <w:widowControl w:val="0"/>
+        <w:autoSpaceDE w:val="0"/>
+        <w:spacing w:after="0"/>
+        <w:ind w:firstLine="709"/>
+        <w:rPr>
+          <w:rFonts w:ascii="Times New Roman" w:hAnsi="Times New Roman"/>
+          <w:bCs/>
+          <w:sz w:val="24"/>
+          <w:szCs w:val="24"/>
+        </w:rPr>
+      </w:pPr>
     </w:p>
     <w:p>
       <w:pPr>
@@ -135,13 +442,7 @@
           <w:szCs w:val="24"/>
         </w:rPr>
       </w:pPr>
-    </w:p>
-    <w:p>
-      <w:pPr>
-        <w:pStyle w:val="Standard"/>
-        <w:widowControl w:val="0"/>
-        <w:autoSpaceDE w:val="0"/>
-        <w:spacing w:after="0"/>
+      <w:r>
         <w:rPr>
           <w:rFonts w:ascii="Cambria" w:hAnsi="Cambria"/>
           <w:b/>
@@ -149,8 +450,15 @@
           <w:sz w:val="24"/>
           <w:szCs w:val="24"/>
         </w:rPr>
-      </w:pPr>
-      <w:r>
+        <w:t>Rationale for Proposed Solution</w:t>
+      </w:r>
+    </w:p>
+    <w:p>
+      <w:pPr>
+        <w:pStyle w:val="Standard"/>
+        <w:widowControl w:val="0"/>
+        <w:autoSpaceDE w:val="0"/>
+        <w:spacing w:after="0"/>
         <w:rPr>
           <w:rFonts w:ascii="Cambria" w:hAnsi="Cambria"/>
           <w:b/>
@@ -158,15 +466,20 @@
           <w:sz w:val="24"/>
           <w:szCs w:val="24"/>
         </w:rPr>
-        <w:t>Rationale for Proposed Solution</w:t>
-      </w:r>
-    </w:p>
-    <w:p>
-      <w:pPr>
-        <w:pStyle w:val="Standard"/>
-        <w:widowControl w:val="0"/>
-        <w:autoSpaceDE w:val="0"/>
-        <w:spacing w:after="0"/>
+      </w:pPr>
+    </w:p>
+    <w:p>
+      <w:pPr>
+        <w:pStyle w:val="Standard"/>
+        <w:widowControl w:val="0"/>
+        <w:autoSpaceDE w:val="0"/>
+        <w:spacing w:after="0"/>
+        <w:rPr>
+          <w:rFonts w:ascii="Cambria" w:hAnsi="Cambria"/>
+          <w:bCs/>
+          <w:sz w:val="24"/>
+          <w:szCs w:val="24"/>
+        </w:rPr>
       </w:pPr>
       <w:r>
         <w:rPr>
@@ -185,7 +498,67 @@
           <w:sz w:val="24"/>
           <w:szCs w:val="24"/>
         </w:rPr>
-        <w:t>Due to the fact that my dad updates the weekly information</w:t>
+        <w:t>Due to the fact that this proposed</w:t>
+      </w:r>
+      <w:r>
+        <w:rPr>
+          <w:rFonts w:ascii="Cambria" w:hAnsi="Cambria"/>
+          <w:bCs/>
+          <w:sz w:val="24"/>
+          <w:szCs w:val="24"/>
+        </w:rPr>
+        <w:t xml:space="preserve"> program will only really need to be accessed by my client, a basic Java application program should fit his needs.</w:t>
+      </w:r>
+      <w:r>
+        <w:rPr>
+          <w:rFonts w:ascii="Cambria" w:hAnsi="Cambria"/>
+          <w:bCs/>
+          <w:sz w:val="24"/>
+          <w:szCs w:val="24"/>
+        </w:rPr>
+        <w:t xml:space="preserve"> The March Madness game and team data can be found easily on the internet, and I will use File I/O to store this information before transferring it into the program. From a technical stance, (my advisor and I have agreed) that I will indeed have the programming skills to execute a program of this stature, without the need of much assistance. Ergo, this assessment topic is appropriate for my current coding abilities.</w:t>
+      </w:r>
+    </w:p>
+    <w:p>
+      <w:pPr>
+        <w:pStyle w:val="Standard"/>
+        <w:widowControl w:val="0"/>
+        <w:autoSpaceDE w:val="0"/>
+        <w:spacing w:after="0"/>
+        <w:rPr>
+          <w:rFonts w:ascii="Cambria" w:hAnsi="Cambria"/>
+          <w:bCs/>
+          <w:sz w:val="24"/>
+          <w:szCs w:val="24"/>
+        </w:rPr>
+      </w:pPr>
+      <w:r>
+        <w:rPr>
+          <w:rFonts w:ascii="Cambria" w:hAnsi="Cambria"/>
+          <w:bCs/>
+          <w:sz w:val="24"/>
+          <w:szCs w:val="24"/>
+        </w:rPr>
+        <w:tab/>
+      </w:r>
+      <w:r>
+        <w:rPr>
+          <w:rFonts w:ascii="Cambria" w:hAnsi="Cambria"/>
+          <w:bCs/>
+          <w:sz w:val="24"/>
+          <w:szCs w:val="24"/>
+        </w:rPr>
+        <w:t xml:space="preserve">In addition to providing me with an opportunity to improve my programming, this Java program will be undoubtedly helpful to my client, which in turn is beneficial for me. The complex yet quirky emails that my father works so hard to create every year is part of </w:t>
+      </w:r>
+      <w:r>
+        <w:rPr>
+          <w:rFonts w:ascii="Cambria" w:hAnsi="Cambria"/>
+          <w:bCs/>
+          <w:sz w:val="24"/>
+          <w:szCs w:val="24"/>
+        </w:rPr>
+        <w:lastRenderedPageBreak/>
+        <w:t>what makes this tradition so entertaining, and, for many of our friends who don’t watch the games, these emails are the only source of information for the basketball tournament that they receive.</w:t>
       </w:r>
     </w:p>
     <w:p>
@@ -217,13 +590,7 @@
           <w:szCs w:val="24"/>
         </w:rPr>
       </w:pPr>
-    </w:p>
-    <w:p>
-      <w:pPr>
-        <w:pStyle w:val="Standard"/>
-        <w:widowControl w:val="0"/>
-        <w:autoSpaceDE w:val="0"/>
-        <w:spacing w:after="0"/>
+      <w:r>
         <w:rPr>
           <w:rFonts w:ascii="Cambria" w:hAnsi="Cambria"/>
           <w:b/>
@@ -231,8 +598,15 @@
           <w:sz w:val="24"/>
           <w:szCs w:val="24"/>
         </w:rPr>
-      </w:pPr>
-      <w:r>
+        <w:t>Success Criteria</w:t>
+      </w:r>
+    </w:p>
+    <w:p>
+      <w:pPr>
+        <w:pStyle w:val="Standard"/>
+        <w:widowControl w:val="0"/>
+        <w:autoSpaceDE w:val="0"/>
+        <w:spacing w:after="0"/>
         <w:rPr>
           <w:rFonts w:ascii="Cambria" w:hAnsi="Cambria"/>
           <w:b/>
@@ -240,83 +614,109 @@
           <w:sz w:val="24"/>
           <w:szCs w:val="24"/>
         </w:rPr>
-        <w:t>Success Criteria</w:t>
-      </w:r>
-    </w:p>
-    <w:p>
-      <w:pPr>
-        <w:pStyle w:val="Standard"/>
-        <w:widowControl w:val="0"/>
-        <w:autoSpaceDE w:val="0"/>
-        <w:spacing w:after="0"/>
-        <w:rPr>
-          <w:rFonts w:ascii="Cambria" w:hAnsi="Cambria"/>
-          <w:b/>
-          <w:bCs/>
-          <w:sz w:val="24"/>
-          <w:szCs w:val="24"/>
-        </w:rPr>
-      </w:pPr>
-    </w:p>
-    <w:p>
-      <w:pPr>
-        <w:pStyle w:val="Standard"/>
-        <w:widowControl w:val="0"/>
-        <w:autoSpaceDE w:val="0"/>
-        <w:spacing w:after="0"/>
-        <w:rPr>
-          <w:rFonts w:ascii="Cambria" w:hAnsi="Cambria"/>
-          <w:bCs/>
-          <w:sz w:val="24"/>
-          <w:szCs w:val="24"/>
-        </w:rPr>
-      </w:pPr>
-      <w:r>
-        <w:rPr>
-          <w:rFonts w:ascii="Cambria" w:hAnsi="Cambria"/>
-          <w:bCs/>
-          <w:sz w:val="24"/>
-          <w:szCs w:val="24"/>
-        </w:rPr>
-        <w:t>My father and I decided on the following success criteria for the March Madness program:</w:t>
-      </w:r>
-    </w:p>
-    <w:p>
-      <w:pPr>
-        <w:pStyle w:val="Standard"/>
-        <w:widowControl w:val="0"/>
-        <w:autoSpaceDE w:val="0"/>
-        <w:spacing w:after="0"/>
-        <w:rPr>
-          <w:rFonts w:ascii="Cambria" w:hAnsi="Cambria"/>
-          <w:bCs/>
-          <w:sz w:val="24"/>
-          <w:szCs w:val="24"/>
-        </w:rPr>
-      </w:pPr>
-    </w:p>
-    <w:p>
-      <w:pPr>
-        <w:pStyle w:val="Standard"/>
-        <w:widowControl w:val="0"/>
-        <w:autoSpaceDE w:val="0"/>
-        <w:spacing w:after="0"/>
-        <w:rPr>
-          <w:rFonts w:ascii="Cambria" w:hAnsi="Cambria"/>
-          <w:bCs/>
-          <w:sz w:val="24"/>
-          <w:szCs w:val="24"/>
-        </w:rPr>
-      </w:pPr>
-      <w:r>
-        <w:rPr>
-          <w:rFonts w:ascii="Cambria" w:hAnsi="Cambria"/>
-          <w:bCs/>
-          <w:sz w:val="24"/>
-          <w:szCs w:val="24"/>
-        </w:rPr>
-        <w:t>General Criterion:</w:t>
-      </w:r>
+      </w:pPr>
+    </w:p>
+    <w:p>
+      <w:pPr>
+        <w:pStyle w:val="Standard"/>
+        <w:widowControl w:val="0"/>
+        <w:autoSpaceDE w:val="0"/>
+        <w:spacing w:after="0"/>
+        <w:rPr>
+          <w:rFonts w:ascii="Cambria" w:hAnsi="Cambria"/>
+          <w:bCs/>
+          <w:sz w:val="24"/>
+          <w:szCs w:val="24"/>
+        </w:rPr>
+      </w:pPr>
+      <w:r>
+        <w:rPr>
+          <w:rFonts w:ascii="Cambria" w:hAnsi="Cambria"/>
+          <w:bCs/>
+          <w:sz w:val="24"/>
+          <w:szCs w:val="24"/>
+        </w:rPr>
+        <w:t>During the Februar</w:t>
+      </w:r>
+      <w:r>
+        <w:rPr>
+          <w:rFonts w:ascii="Cambria" w:hAnsi="Cambria"/>
+          <w:bCs/>
+          <w:sz w:val="24"/>
+          <w:szCs w:val="24"/>
+        </w:rPr>
+        <w:t>y</w:t>
+      </w:r>
+      <w:r>
+        <w:rPr>
+          <w:rFonts w:ascii="Cambria" w:hAnsi="Cambria"/>
+          <w:bCs/>
+          <w:sz w:val="24"/>
+          <w:szCs w:val="24"/>
+        </w:rPr>
+        <w:t xml:space="preserve"> 12</w:t>
+      </w:r>
+      <w:r>
+        <w:rPr>
+          <w:rFonts w:ascii="Cambria" w:hAnsi="Cambria"/>
+          <w:bCs/>
+          <w:sz w:val="24"/>
+          <w:szCs w:val="24"/>
+          <w:vertAlign w:val="superscript"/>
+        </w:rPr>
+        <w:t>th</w:t>
+      </w:r>
+      <w:r>
+        <w:rPr>
+          <w:rFonts w:ascii="Cambria" w:hAnsi="Cambria"/>
+          <w:bCs/>
+          <w:sz w:val="24"/>
+          <w:szCs w:val="24"/>
+        </w:rPr>
+        <w:t xml:space="preserve"> and 14</w:t>
+      </w:r>
+      <w:r>
+        <w:rPr>
+          <w:rFonts w:ascii="Cambria" w:hAnsi="Cambria"/>
+          <w:bCs/>
+          <w:sz w:val="24"/>
+          <w:szCs w:val="24"/>
+          <w:vertAlign w:val="superscript"/>
+        </w:rPr>
+        <w:t>th</w:t>
+      </w:r>
+      <w:r>
+        <w:rPr>
+          <w:rFonts w:ascii="Cambria" w:hAnsi="Cambria"/>
+          <w:bCs/>
+          <w:sz w:val="24"/>
+          <w:szCs w:val="24"/>
+        </w:rPr>
+        <w:t xml:space="preserve"> meetings, my</w:t>
+      </w:r>
+      <w:r>
+        <w:rPr>
+          <w:rFonts w:ascii="Cambria" w:hAnsi="Cambria"/>
+          <w:bCs/>
+          <w:sz w:val="24"/>
+          <w:szCs w:val="24"/>
+        </w:rPr>
+        <w:t xml:space="preserve"> father and I decided on the following success criteria for the March Madness program:</w:t>
+      </w:r>
+    </w:p>
+    <w:p>
+      <w:pPr>
+        <w:pStyle w:val="Standard"/>
+        <w:widowControl w:val="0"/>
+        <w:autoSpaceDE w:val="0"/>
+        <w:spacing w:after="0"/>
+        <w:rPr>
+          <w:rFonts w:ascii="Cambria" w:hAnsi="Cambria"/>
+          <w:bCs/>
+          <w:sz w:val="24"/>
+          <w:szCs w:val="24"/>
+        </w:rPr>
+      </w:pPr>
     </w:p>
     <w:p>
       <w:pPr>
@@ -342,7 +742,16 @@
           <w:sz w:val="24"/>
           <w:szCs w:val="24"/>
         </w:rPr>
-        <w:t>Allow for the creation of up to 30 unique accounts</w:t>
+        <w:t xml:space="preserve">Menu system that lets </w:t>
+      </w:r>
+      <w:r>
+        <w:rPr>
+          <w:rFonts w:ascii="Cambria" w:hAnsi="Cambria"/>
+          <w:bCs/>
+          <w:sz w:val="24"/>
+          <w:szCs w:val="24"/>
+        </w:rPr>
+        <w:t>user choose either to update the March Madness game data or view the printed statistics</w:t>
       </w:r>
     </w:p>
     <w:p>
@@ -369,7 +778,25 @@
           <w:sz w:val="24"/>
           <w:szCs w:val="24"/>
         </w:rPr>
-        <w:t>Login system that will only let the user edit their own bracket</w:t>
+        <w:t>Blank bracket</w:t>
+      </w:r>
+      <w:r>
+        <w:rPr>
+          <w:rFonts w:ascii="Cambria" w:hAnsi="Cambria"/>
+          <w:bCs/>
+          <w:sz w:val="24"/>
+          <w:szCs w:val="24"/>
+        </w:rPr>
+        <w:t xml:space="preserve"> that can be updated</w:t>
+      </w:r>
+      <w:r>
+        <w:rPr>
+          <w:rFonts w:ascii="Cambria" w:hAnsi="Cambria"/>
+          <w:bCs/>
+          <w:sz w:val="24"/>
+          <w:szCs w:val="24"/>
+        </w:rPr>
+        <w:t xml:space="preserve"> the game winners are decided</w:t>
       </w:r>
     </w:p>
     <w:p>
@@ -396,7 +823,7 @@
           <w:sz w:val="24"/>
           <w:szCs w:val="24"/>
         </w:rPr>
-        <w:t>Save the name and password for all users</w:t>
+        <w:t>Store NCAA game results as they are played</w:t>
       </w:r>
     </w:p>
     <w:p>
@@ -423,7 +850,7 @@
           <w:sz w:val="24"/>
           <w:szCs w:val="24"/>
         </w:rPr>
-        <w:t>Allow users to create a bracket out of the 64 March Madness teams</w:t>
+        <w:t>Subset menu system that organizes the statistics to be printed in an organized fashion</w:t>
       </w:r>
     </w:p>
     <w:p>
@@ -436,34 +863,21 @@
         </w:numPr>
         <w:autoSpaceDE w:val="0"/>
         <w:spacing w:after="0"/>
-      </w:pPr>
-      <w:r>
-        <w:rPr>
-          <w:rFonts w:ascii="Cambria" w:hAnsi="Cambria"/>
-          <w:bCs/>
-          <w:sz w:val="24"/>
-          <w:szCs w:val="24"/>
-        </w:rPr>
-        <w:t>Allow for changes to be made to brackets up until March 19</w:t>
-      </w:r>
-      <w:r>
-        <w:rPr>
-          <w:rFonts w:ascii="Cambria" w:hAnsi="Cambria"/>
-          <w:bCs/>
-          <w:sz w:val="24"/>
-          <w:szCs w:val="24"/>
-          <w:vertAlign w:val="superscript"/>
-        </w:rPr>
-        <w:t>th</w:t>
-      </w:r>
-      <w:r>
-        <w:rPr>
-          <w:rFonts w:ascii="Cambria" w:hAnsi="Cambria"/>
-          <w:bCs/>
-          <w:sz w:val="24"/>
-          <w:szCs w:val="24"/>
-        </w:rPr>
-        <w:t>, 2019</w:t>
+        <w:rPr>
+          <w:rFonts w:ascii="Cambria" w:hAnsi="Cambria"/>
+          <w:bCs/>
+          <w:sz w:val="24"/>
+          <w:szCs w:val="24"/>
+        </w:rPr>
+      </w:pPr>
+      <w:r>
+        <w:rPr>
+          <w:rFonts w:ascii="Cambria" w:hAnsi="Cambria"/>
+          <w:bCs/>
+          <w:sz w:val="24"/>
+          <w:szCs w:val="24"/>
+        </w:rPr>
+        <w:t>Printout NCAA game results</w:t>
       </w:r>
     </w:p>
     <w:p>
@@ -490,7 +904,7 @@
           <w:sz w:val="24"/>
           <w:szCs w:val="24"/>
         </w:rPr>
-        <w:t>Allow the brackets to viewable, but not editable, by all users</w:t>
+        <w:t>Printout the number of upsets (lower seeded teams winning)</w:t>
       </w:r>
     </w:p>
     <w:p>
@@ -517,44 +931,7 @@
           <w:sz w:val="24"/>
           <w:szCs w:val="24"/>
         </w:rPr>
-        <w:t>Menu system that lets users switch between viewing brackets and viewing NCAA updates</w:t>
-      </w:r>
-    </w:p>
-    <w:p>
-      <w:pPr>
-        <w:pStyle w:val="Standard"/>
-        <w:widowControl w:val="0"/>
-        <w:autoSpaceDE w:val="0"/>
-        <w:spacing w:after="0"/>
-        <w:rPr>
-          <w:rFonts w:ascii="Cambria" w:hAnsi="Cambria"/>
-          <w:bCs/>
-          <w:sz w:val="24"/>
-          <w:szCs w:val="24"/>
-        </w:rPr>
-      </w:pPr>
-    </w:p>
-    <w:p>
-      <w:pPr>
-        <w:pStyle w:val="Standard"/>
-        <w:widowControl w:val="0"/>
-        <w:autoSpaceDE w:val="0"/>
-        <w:spacing w:after="0"/>
-        <w:rPr>
-          <w:rFonts w:ascii="Cambria" w:hAnsi="Cambria"/>
-          <w:bCs/>
-          <w:sz w:val="24"/>
-          <w:szCs w:val="24"/>
-        </w:rPr>
-      </w:pPr>
-      <w:r>
-        <w:rPr>
-          <w:rFonts w:ascii="Cambria" w:hAnsi="Cambria"/>
-          <w:bCs/>
-          <w:sz w:val="24"/>
-          <w:szCs w:val="24"/>
-        </w:rPr>
-        <w:t>Criterion Updated Daily:</w:t>
+        <w:t>Print in a table the quantity of number of wins based on team seed number</w:t>
       </w:r>
     </w:p>
     <w:p>
@@ -581,7 +958,7 @@
           <w:sz w:val="24"/>
           <w:szCs w:val="24"/>
         </w:rPr>
-        <w:t>Store NCAA game results in the database as they are played</w:t>
+        <w:t>Record whether a certain team has a humanoid or animal mascot</w:t>
       </w:r>
     </w:p>
     <w:p>
@@ -608,7 +985,7 @@
           <w:sz w:val="24"/>
           <w:szCs w:val="24"/>
         </w:rPr>
-        <w:t>Printout NCAA game results</w:t>
+        <w:t>Print out winning percentages of animal vs humanoid mascot games</w:t>
       </w:r>
     </w:p>
     <w:p>
@@ -635,7 +1012,7 @@
           <w:sz w:val="24"/>
           <w:szCs w:val="24"/>
         </w:rPr>
-        <w:t>Ranking system that shows who has the most complete overall bracket</w:t>
+        <w:t>Store data regarding college tuition and college size</w:t>
       </w:r>
     </w:p>
     <w:p>
@@ -662,7 +1039,7 @@
           <w:sz w:val="24"/>
           <w:szCs w:val="24"/>
         </w:rPr>
-        <w:t>Printout a list of users who lost Sweet Sixteen picks</w:t>
+        <w:t>Print out game results where smaller and/or less expensive schools won</w:t>
       </w:r>
     </w:p>
     <w:p>
@@ -689,7 +1066,7 @@
           <w:sz w:val="24"/>
           <w:szCs w:val="24"/>
         </w:rPr>
-        <w:t>Printout a list of users who lost Elite Eight picks</w:t>
+        <w:t>Store the latitude and longitude of each college</w:t>
       </w:r>
     </w:p>
     <w:p>
@@ -716,7 +1093,7 @@
           <w:sz w:val="24"/>
           <w:szCs w:val="24"/>
         </w:rPr>
-        <w:t>Printout a list of users who lost Final Four picks</w:t>
+        <w:t>Utilize File I/O so that all of the stored data can be re-accessed when the program is launched</w:t>
       </w:r>
     </w:p>
     <w:p>
@@ -743,120 +1120,14 @@
           <w:sz w:val="24"/>
           <w:szCs w:val="24"/>
         </w:rPr>
-        <w:t>Printout a list of users who lost their Champion</w:t>
-      </w:r>
-    </w:p>
-    <w:p>
-      <w:pPr>
-        <w:pStyle w:val="Standard"/>
-        <w:widowControl w:val="0"/>
-        <w:numPr>
-          <w:ilvl w:val="0"/>
-          <w:numId w:val="1"/>
-        </w:numPr>
-        <w:autoSpaceDE w:val="0"/>
-        <w:spacing w:after="0"/>
-        <w:rPr>
-          <w:rFonts w:ascii="Cambria" w:hAnsi="Cambria"/>
-          <w:bCs/>
-          <w:sz w:val="24"/>
-          <w:szCs w:val="24"/>
-        </w:rPr>
-      </w:pPr>
-      <w:r>
-        <w:rPr>
-          <w:rFonts w:ascii="Cambria" w:hAnsi="Cambria"/>
-          <w:bCs/>
-          <w:sz w:val="24"/>
-          <w:szCs w:val="24"/>
-        </w:rPr>
-        <w:t>Printout the number of upsets (lower seeded teams winning)</w:t>
-      </w:r>
-    </w:p>
-    <w:p>
-      <w:pPr>
-        <w:pStyle w:val="Standard"/>
-        <w:widowControl w:val="0"/>
-        <w:numPr>
-          <w:ilvl w:val="0"/>
-          <w:numId w:val="1"/>
-        </w:numPr>
-        <w:autoSpaceDE w:val="0"/>
-        <w:spacing w:after="0"/>
-        <w:rPr>
-          <w:rFonts w:ascii="Cambria" w:hAnsi="Cambria"/>
-          <w:bCs/>
-          <w:sz w:val="24"/>
-          <w:szCs w:val="24"/>
-        </w:rPr>
-      </w:pPr>
-      <w:r>
-        <w:rPr>
-          <w:rFonts w:ascii="Cambria" w:hAnsi="Cambria"/>
-          <w:bCs/>
-          <w:sz w:val="24"/>
-          <w:szCs w:val="24"/>
-        </w:rPr>
-        <w:t>Print in a table the quantity of number of wins based on team seed number</w:t>
-      </w:r>
-    </w:p>
-    <w:p>
-      <w:pPr>
-        <w:pStyle w:val="Standard"/>
-        <w:widowControl w:val="0"/>
-        <w:numPr>
-          <w:ilvl w:val="0"/>
-          <w:numId w:val="1"/>
-        </w:numPr>
-        <w:autoSpaceDE w:val="0"/>
-        <w:spacing w:after="0"/>
-        <w:rPr>
-          <w:rFonts w:ascii="Cambria" w:hAnsi="Cambria"/>
-          <w:bCs/>
-          <w:sz w:val="24"/>
-          <w:szCs w:val="24"/>
-        </w:rPr>
-      </w:pPr>
-      <w:r>
-        <w:rPr>
-          <w:rFonts w:ascii="Cambria" w:hAnsi="Cambria"/>
-          <w:bCs/>
-          <w:sz w:val="24"/>
-          <w:szCs w:val="24"/>
-        </w:rPr>
-        <w:t>Printout most correct bracket and incorrect bracket per region</w:t>
-      </w:r>
-    </w:p>
-    <w:p>
-      <w:pPr>
-        <w:pStyle w:val="Standard"/>
-        <w:widowControl w:val="0"/>
-        <w:numPr>
-          <w:ilvl w:val="0"/>
-          <w:numId w:val="1"/>
-        </w:numPr>
-        <w:autoSpaceDE w:val="0"/>
-        <w:spacing w:after="0"/>
-        <w:rPr>
-          <w:rFonts w:ascii="Cambria" w:hAnsi="Cambria"/>
-          <w:bCs/>
-          <w:sz w:val="24"/>
-          <w:szCs w:val="24"/>
-        </w:rPr>
-      </w:pPr>
-      <w:r>
-        <w:rPr>
-          <w:rFonts w:ascii="Cambria" w:hAnsi="Cambria"/>
-          <w:bCs/>
-          <w:sz w:val="24"/>
-          <w:szCs w:val="24"/>
-        </w:rPr>
-        <w:t>Print out winning percentages of animal vs humanoid mascot games</w:t>
-      </w:r>
-    </w:p>
-    <w:p>
-      <w:bookmarkStart w:id="0" w:name="_GoBack"/>
-      <w:bookmarkEnd w:id="0"/>
+        <w:t>Option to delete entire database</w:t>
+      </w:r>
+    </w:p>
+    <w:p/>
+    <w:p>
+      <w:r>
+        <w:t>Words: 512</w:t>
+      </w:r>
     </w:p>
     <w:sectPr>
       <w:pgSz w:w="12240" w:h="15840"/>
@@ -976,15 +1247,6 @@
   </w:abstractNum>
   <w:num w:numId="1">
     <w:abstractNumId w:val="0"/>
-    <w:lvlOverride w:ilvl="0"/>
-    <w:lvlOverride w:ilvl="1"/>
-    <w:lvlOverride w:ilvl="2"/>
-    <w:lvlOverride w:ilvl="3"/>
-    <w:lvlOverride w:ilvl="4"/>
-    <w:lvlOverride w:ilvl="5"/>
-    <w:lvlOverride w:ilvl="6"/>
-    <w:lvlOverride w:ilvl="7"/>
-    <w:lvlOverride w:ilvl="8"/>
   </w:num>
 </w:numbering>
 </file>

</xml_diff>